<commit_message>
update on 3rd of OCT
</commit_message>
<xml_diff>
--- a/01.各ツールの使い方/事前登録 (Llama2, HH).docx
+++ b/01.各ツールの使い方/事前登録 (Llama2, HH).docx
@@ -199,12 +199,12 @@
           <wp:inline distB="114300" distT="114300" distL="114300" distR="114300">
             <wp:extent cx="6538913" cy="5975894"/>
             <wp:effectExtent b="0" l="0" r="0" t="0"/>
-            <wp:docPr id="2" name="image7.png"/>
+            <wp:docPr id="2" name="image5.png"/>
             <a:graphic>
               <a:graphicData uri="http://schemas.openxmlformats.org/drawingml/2006/picture">
                 <pic:pic>
                   <pic:nvPicPr>
-                    <pic:cNvPr id="0" name="image7.png"/>
+                    <pic:cNvPr id="0" name="image5.png"/>
                     <pic:cNvPicPr preferRelativeResize="0"/>
                   </pic:nvPicPr>
                   <pic:blipFill>
@@ -290,12 +290,12 @@
           <wp:inline distB="114300" distT="114300" distL="114300" distR="114300">
             <wp:extent cx="6511271" cy="4861877"/>
             <wp:effectExtent b="0" l="0" r="0" t="0"/>
-            <wp:docPr id="8" name="image4.png"/>
+            <wp:docPr id="8" name="image2.png"/>
             <a:graphic>
               <a:graphicData uri="http://schemas.openxmlformats.org/drawingml/2006/picture">
                 <pic:pic>
                   <pic:nvPicPr>
-                    <pic:cNvPr id="0" name="image4.png"/>
+                    <pic:cNvPr id="0" name="image2.png"/>
                     <pic:cNvPicPr preferRelativeResize="0"/>
                   </pic:nvPicPr>
                   <pic:blipFill>
@@ -438,12 +438,12 @@
           <wp:inline distB="114300" distT="114300" distL="114300" distR="114300">
             <wp:extent cx="6472238" cy="5101646"/>
             <wp:effectExtent b="0" l="0" r="0" t="0"/>
-            <wp:docPr id="6" name="image5.png"/>
+            <wp:docPr id="6" name="image6.png"/>
             <a:graphic>
               <a:graphicData uri="http://schemas.openxmlformats.org/drawingml/2006/picture">
                 <pic:pic>
                   <pic:nvPicPr>
-                    <pic:cNvPr id="0" name="image5.png"/>
+                    <pic:cNvPr id="0" name="image6.png"/>
                     <pic:cNvPicPr preferRelativeResize="0"/>
                   </pic:nvPicPr>
                   <pic:blipFill>
@@ -579,12 +579,12 @@
           <wp:inline distB="114300" distT="114300" distL="114300" distR="114300">
             <wp:extent cx="6443663" cy="3704328"/>
             <wp:effectExtent b="0" l="0" r="0" t="0"/>
-            <wp:docPr id="1" name="image6.png"/>
+            <wp:docPr id="1" name="image7.png"/>
             <a:graphic>
               <a:graphicData uri="http://schemas.openxmlformats.org/drawingml/2006/picture">
                 <pic:pic>
                   <pic:nvPicPr>
-                    <pic:cNvPr id="0" name="image6.png"/>
+                    <pic:cNvPr id="0" name="image7.png"/>
                     <pic:cNvPicPr preferRelativeResize="0"/>
                   </pic:nvPicPr>
                   <pic:blipFill>
@@ -679,12 +679,12 @@
           <wp:inline distB="114300" distT="114300" distL="114300" distR="114300">
             <wp:extent cx="4991127" cy="3917198"/>
             <wp:effectExtent b="0" l="0" r="0" t="0"/>
-            <wp:docPr id="5" name="image1.png"/>
+            <wp:docPr id="5" name="image4.png"/>
             <a:graphic>
               <a:graphicData uri="http://schemas.openxmlformats.org/drawingml/2006/picture">
                 <pic:pic>
                   <pic:nvPicPr>
-                    <pic:cNvPr id="0" name="image1.png"/>
+                    <pic:cNvPr id="0" name="image4.png"/>
                     <pic:cNvPicPr preferRelativeResize="0"/>
                   </pic:nvPicPr>
                   <pic:blipFill>
@@ -740,12 +740,12 @@
           <wp:inline distB="114300" distT="114300" distL="114300" distR="114300">
             <wp:extent cx="4927913" cy="3562536"/>
             <wp:effectExtent b="0" l="0" r="0" t="0"/>
-            <wp:docPr id="7" name="image2.png"/>
+            <wp:docPr id="7" name="image3.png"/>
             <a:graphic>
               <a:graphicData uri="http://schemas.openxmlformats.org/drawingml/2006/picture">
                 <pic:pic>
                   <pic:nvPicPr>
-                    <pic:cNvPr id="0" name="image2.png"/>
+                    <pic:cNvPr id="0" name="image3.png"/>
                     <pic:cNvPicPr preferRelativeResize="0"/>
                   </pic:nvPicPr>
                   <pic:blipFill>
@@ -991,12 +991,12 @@
           <wp:inline distB="114300" distT="114300" distL="114300" distR="114300">
             <wp:extent cx="5167313" cy="3466993"/>
             <wp:effectExtent b="0" l="0" r="0" t="0"/>
-            <wp:docPr id="4" name="image3.png"/>
+            <wp:docPr id="4" name="image1.png"/>
             <a:graphic>
               <a:graphicData uri="http://schemas.openxmlformats.org/drawingml/2006/picture">
                 <pic:pic>
                   <pic:nvPicPr>
-                    <pic:cNvPr id="0" name="image3.png"/>
+                    <pic:cNvPr id="0" name="image1.png"/>
                     <pic:cNvPicPr preferRelativeResize="0"/>
                   </pic:nvPicPr>
                   <pic:blipFill>

</xml_diff>